<commit_message>
2021.03.15 1446PST pushing and pulling let's see what happens
</commit_message>
<xml_diff>
--- a/KRL_ADLT_CrossExpo_RespriometryStateDiscussion.docx
+++ b/KRL_ADLT_CrossExpo_RespriometryStateDiscussion.docx
@@ -1785,8 +1785,6 @@
                 <w:b/>
                 <w:bCs/>
                 <w:noProof/>
-                <w:sz w:val="24"/>
-                <w:szCs w:val="24"/>
               </w:rPr>
               <w:drawing>
                 <wp:anchor distT="0" distB="0" distL="114300" distR="114300" simplePos="0" relativeHeight="251673600" behindDoc="0" locked="0" layoutInCell="1" allowOverlap="1" wp14:anchorId="0E0C96EC" wp14:editId="42368ABD">
@@ -1849,8 +1847,6 @@
                 <w:b/>
                 <w:bCs/>
                 <w:noProof/>
-                <w:sz w:val="24"/>
-                <w:szCs w:val="24"/>
               </w:rPr>
               <w:drawing>
                 <wp:anchor distT="0" distB="0" distL="114300" distR="114300" simplePos="0" relativeHeight="251674624" behindDoc="0" locked="0" layoutInCell="1" allowOverlap="1" wp14:anchorId="43571798" wp14:editId="01D887D3">
@@ -1909,10 +1905,6 @@
               </w:drawing>
             </w:r>
             <w:r>
-              <w:rPr>
-                <w:sz w:val="24"/>
-                <w:szCs w:val="24"/>
-              </w:rPr>
               <w:fldChar w:fldCharType="begin"/>
             </w:r>
             <w:r>
@@ -1923,17 +1915,11 @@
               <w:instrText xml:space="preserve"> INCLUDEPICTURE "http://127.0.0.1:35623/file_show?path=%2FUsers%2Fkatherinerovinski%2FGIT%2FNWFSC.MUK_KRL2019respirometrySLOPES%2FPicture1_creatingdRESPmsr.png&amp;id=2" \* MERGEFORMATINET </w:instrText>
             </w:r>
             <w:r>
-              <w:rPr>
-                <w:sz w:val="24"/>
-                <w:szCs w:val="24"/>
-              </w:rPr>
               <w:fldChar w:fldCharType="separate"/>
             </w:r>
             <w:r>
               <w:rPr>
                 <w:noProof/>
-                <w:sz w:val="24"/>
-                <w:szCs w:val="24"/>
               </w:rPr>
               <mc:AlternateContent>
                 <mc:Choice Requires="wps">
@@ -2003,10 +1989,6 @@
               </mc:AlternateContent>
             </w:r>
             <w:r>
-              <w:rPr>
-                <w:sz w:val="24"/>
-                <w:szCs w:val="24"/>
-              </w:rPr>
               <w:fldChar w:fldCharType="end"/>
             </w:r>
           </w:p>
@@ -2206,8 +2188,6 @@
             <w:r>
               <w:rPr>
                 <w:noProof/>
-                <w:sz w:val="24"/>
-                <w:szCs w:val="24"/>
               </w:rPr>
               <w:drawing>
                 <wp:anchor distT="0" distB="0" distL="114300" distR="114300" simplePos="0" relativeHeight="251677696" behindDoc="0" locked="0" layoutInCell="1" allowOverlap="1" wp14:anchorId="155FDB20" wp14:editId="19660A95">
@@ -2266,10 +2246,6 @@
               </w:drawing>
             </w:r>
             <w:r>
-              <w:rPr>
-                <w:sz w:val="24"/>
-                <w:szCs w:val="24"/>
-              </w:rPr>
               <w:fldChar w:fldCharType="begin"/>
             </w:r>
             <w:r>
@@ -2280,17 +2256,11 @@
               <w:instrText xml:space="preserve"> INCLUDEPICTURE "http://127.0.0.1:35623/file_show?path=%2FUsers%2Fkatherinerovinski%2FGIT%2FNWFSC.MUK_KRL2019respirometrySLOPES%2FPicture1_creatingdRESPmsr.png&amp;id=2" \* MERGEFORMATINET </w:instrText>
             </w:r>
             <w:r>
-              <w:rPr>
-                <w:sz w:val="24"/>
-                <w:szCs w:val="24"/>
-              </w:rPr>
               <w:fldChar w:fldCharType="separate"/>
             </w:r>
             <w:r>
               <w:rPr>
                 <w:noProof/>
-                <w:sz w:val="24"/>
-                <w:szCs w:val="24"/>
               </w:rPr>
               <mc:AlternateContent>
                 <mc:Choice Requires="wps">
@@ -2360,10 +2330,6 @@
               </mc:AlternateContent>
             </w:r>
             <w:r>
-              <w:rPr>
-                <w:sz w:val="24"/>
-                <w:szCs w:val="24"/>
-              </w:rPr>
               <w:fldChar w:fldCharType="end"/>
             </w:r>
           </w:p>
@@ -3476,6 +3442,50 @@
               <w:t>Two blank vials included to complete a 19 vial respirometry test.</w:t>
             </w:r>
           </w:p>
+          <w:p>
+            <w:pPr>
+              <w:jc w:val="center"/>
+              <w:rPr>
+                <w:color w:val="000000"/>
+              </w:rPr>
+            </w:pPr>
+          </w:p>
+          <w:p>
+            <w:pPr>
+              <w:jc w:val="center"/>
+              <w:rPr>
+                <w:color w:val="000000"/>
+              </w:rPr>
+            </w:pPr>
+            <w:r>
+              <w:rPr>
+                <w:color w:val="000000"/>
+              </w:rPr>
+              <w:t xml:space="preserve"># [1] "Trial01_KrilLR12" </w:t>
+            </w:r>
+          </w:p>
+          <w:p>
+            <w:pPr>
+              <w:jc w:val="center"/>
+              <w:rPr>
+                <w:color w:val="000000"/>
+              </w:rPr>
+            </w:pPr>
+            <w:r>
+              <w:rPr>
+                <w:color w:val="000000"/>
+              </w:rPr>
+              <w:t># [2] "Trial01_KrilLR19"</w:t>
+            </w:r>
+          </w:p>
+          <w:p>
+            <w:pPr>
+              <w:jc w:val="center"/>
+              <w:rPr>
+                <w:color w:val="000000"/>
+              </w:rPr>
+            </w:pPr>
+          </w:p>
         </w:tc>
       </w:tr>
     </w:tbl>
@@ -4227,6 +4237,42 @@
               <w:t xml:space="preserve"> for the second round of respirometry</w:t>
             </w:r>
           </w:p>
+          <w:p>
+            <w:pPr>
+              <w:jc w:val="center"/>
+              <w:rPr>
+                <w:color w:val="000000"/>
+              </w:rPr>
+            </w:pPr>
+          </w:p>
+          <w:p>
+            <w:pPr>
+              <w:jc w:val="center"/>
+              <w:rPr>
+                <w:color w:val="000000"/>
+              </w:rPr>
+            </w:pPr>
+            <w:r>
+              <w:rPr>
+                <w:color w:val="000000"/>
+              </w:rPr>
+              <w:t xml:space="preserve"># [1] "Trial02_KriLR224" </w:t>
+            </w:r>
+          </w:p>
+          <w:p>
+            <w:pPr>
+              <w:jc w:val="center"/>
+              <w:rPr>
+                <w:color w:val="000000"/>
+              </w:rPr>
+            </w:pPr>
+            <w:r>
+              <w:rPr>
+                <w:color w:val="000000"/>
+              </w:rPr>
+              <w:t># [2] "Trial02_KriLR230"</w:t>
+            </w:r>
+          </w:p>
         </w:tc>
       </w:tr>
     </w:tbl>
@@ -4246,6 +4292,7 @@
           <w:b/>
           <w:bCs/>
         </w:rPr>
+        <w:lastRenderedPageBreak/>
         <w:t xml:space="preserve">Trail 3 of 4 </w:t>
       </w:r>
     </w:p>
@@ -4728,7 +4775,6 @@
               <w:rPr>
                 <w:color w:val="000000"/>
               </w:rPr>
-              <w:lastRenderedPageBreak/>
               <w:t>"Trial03_KRLr3_48"</w:t>
             </w:r>
           </w:p>
@@ -4794,7 +4840,6 @@
               <w:rPr>
                 <w:color w:val="000000"/>
               </w:rPr>
-              <w:lastRenderedPageBreak/>
               <w:t xml:space="preserve">"Trial03_KRLr3_41" </w:t>
             </w:r>
           </w:p>
@@ -4833,7 +4878,6 @@
               <w:rPr>
                 <w:color w:val="000000"/>
               </w:rPr>
-              <w:lastRenderedPageBreak/>
               <w:t>"Trial03_KRLr3_51"</w:t>
             </w:r>
           </w:p>
@@ -4881,7 +4925,6 @@
               <w:rPr>
                 <w:color w:val="000000"/>
               </w:rPr>
-              <w:lastRenderedPageBreak/>
               <w:t>"Trial03_KRLr3_39"</w:t>
             </w:r>
           </w:p>
@@ -4920,7 +4963,6 @@
               <w:rPr>
                 <w:color w:val="000000"/>
               </w:rPr>
-              <w:lastRenderedPageBreak/>
               <w:t>"Trial03_KRLr3_44"</w:t>
             </w:r>
           </w:p>
@@ -5047,8 +5089,39 @@
               <w:rPr>
                 <w:color w:val="000000"/>
               </w:rPr>
-              <w:lastRenderedPageBreak/>
               <w:t>Two blank vials included to complete a 19 vial respirometry test.</w:t>
+            </w:r>
+          </w:p>
+          <w:p>
+            <w:pPr>
+              <w:pStyle w:val="ListParagraph"/>
+              <w:ind w:left="778"/>
+              <w:jc w:val="center"/>
+              <w:rPr>
+                <w:color w:val="000000"/>
+              </w:rPr>
+            </w:pPr>
+            <w:r>
+              <w:rPr>
+                <w:color w:val="000000"/>
+              </w:rPr>
+              <w:t xml:space="preserve"># [1] "Trial03_KRLr3_43" </w:t>
+            </w:r>
+          </w:p>
+          <w:p>
+            <w:pPr>
+              <w:pStyle w:val="ListParagraph"/>
+              <w:ind w:left="778"/>
+              <w:jc w:val="center"/>
+              <w:rPr>
+                <w:color w:val="000000"/>
+              </w:rPr>
+            </w:pPr>
+            <w:r>
+              <w:rPr>
+                <w:color w:val="000000"/>
+              </w:rPr>
+              <w:t># [2] "Trial03_KRLr3_52"</w:t>
             </w:r>
           </w:p>
         </w:tc>
@@ -5749,6 +5822,62 @@
                 <w:color w:val="000000"/>
               </w:rPr>
               <w:t>all from MOATs 05 for the second round of respirometry</w:t>
+            </w:r>
+          </w:p>
+          <w:p>
+            <w:pPr>
+              <w:jc w:val="center"/>
+              <w:rPr>
+                <w:color w:val="000000"/>
+              </w:rPr>
+            </w:pPr>
+          </w:p>
+          <w:p>
+            <w:pPr>
+              <w:jc w:val="center"/>
+              <w:rPr>
+                <w:color w:val="000000" w:themeColor="text1"/>
+              </w:rPr>
+            </w:pPr>
+            <w:r>
+              <w:rPr>
+                <w:color w:val="000000" w:themeColor="text1"/>
+              </w:rPr>
+              <w:t xml:space="preserve"># [1] "Trial04_KRLr4_59" </w:t>
+            </w:r>
+          </w:p>
+          <w:p>
+            <w:pPr>
+              <w:jc w:val="center"/>
+              <w:rPr>
+                <w:color w:val="000000" w:themeColor="text1"/>
+              </w:rPr>
+            </w:pPr>
+            <w:r>
+              <w:rPr>
+                <w:color w:val="000000" w:themeColor="text1"/>
+              </w:rPr>
+              <w:t xml:space="preserve"># [2] "Trial04_KRLr4_68" </w:t>
+            </w:r>
+          </w:p>
+          <w:p>
+            <w:pPr>
+              <w:jc w:val="center"/>
+              <w:rPr>
+                <w:color w:val="000000"/>
+              </w:rPr>
+            </w:pPr>
+            <w:r>
+              <w:rPr>
+                <w:color w:val="FF0000"/>
+              </w:rPr>
+              <w:t># [3] "Trial04_KRLr4_69"</w:t>
+            </w:r>
+            <w:r>
+              <w:rPr>
+                <w:color w:val="FF0000"/>
+              </w:rPr>
+              <w:t xml:space="preserve"> you belong in MOATs 13… why did you wander off?</w:t>
             </w:r>
           </w:p>
         </w:tc>
@@ -6739,6 +6868,9 @@
               <w:jc w:val="center"/>
             </w:pPr>
             <w:r>
+              <w:rPr>
+                <w:noProof/>
+              </w:rPr>
               <w:drawing>
                 <wp:anchor distT="0" distB="0" distL="114300" distR="114300" simplePos="0" relativeHeight="251681792" behindDoc="0" locked="0" layoutInCell="1" allowOverlap="1" wp14:anchorId="5A2E13B1" wp14:editId="4C1F6201">
                   <wp:simplePos x="0" y="0"/>
@@ -6869,6 +7001,9 @@
               <w:jc w:val="center"/>
             </w:pPr>
             <w:r>
+              <w:rPr>
+                <w:noProof/>
+              </w:rPr>
               <w:drawing>
                 <wp:anchor distT="0" distB="0" distL="114300" distR="114300" simplePos="0" relativeHeight="251682816" behindDoc="0" locked="0" layoutInCell="1" allowOverlap="1" wp14:anchorId="387A1FCD" wp14:editId="52D4F7E1">
                   <wp:simplePos x="0" y="0"/>
@@ -7004,6 +7139,9 @@
               <w:jc w:val="center"/>
             </w:pPr>
             <w:r>
+              <w:rPr>
+                <w:noProof/>
+              </w:rPr>
               <w:drawing>
                 <wp:anchor distT="0" distB="0" distL="114300" distR="114300" simplePos="0" relativeHeight="251683840" behindDoc="0" locked="0" layoutInCell="1" allowOverlap="1" wp14:anchorId="2E668BF8" wp14:editId="705C6BAD">
                   <wp:simplePos x="0" y="0"/>
@@ -7142,6 +7280,9 @@
               <w:jc w:val="center"/>
             </w:pPr>
             <w:r>
+              <w:rPr>
+                <w:noProof/>
+              </w:rPr>
               <w:drawing>
                 <wp:inline distT="0" distB="0" distL="0" distR="0" wp14:anchorId="53AAE38C" wp14:editId="5DE86506">
                   <wp:extent cx="4285487" cy="298770"/>
@@ -7257,6 +7398,9 @@
               <w:jc w:val="center"/>
             </w:pPr>
             <w:r>
+              <w:rPr>
+                <w:noProof/>
+              </w:rPr>
               <w:drawing>
                 <wp:inline distT="0" distB="0" distL="0" distR="0" wp14:anchorId="77515AC9" wp14:editId="0714CE87">
                   <wp:extent cx="4251958" cy="322276"/>
@@ -7359,6 +7503,9 @@
               <w:jc w:val="center"/>
             </w:pPr>
             <w:r>
+              <w:rPr>
+                <w:noProof/>
+              </w:rPr>
               <w:drawing>
                 <wp:inline distT="0" distB="0" distL="0" distR="0" wp14:anchorId="596D6056" wp14:editId="11B0D720">
                   <wp:extent cx="4246536" cy="760249"/>
@@ -8779,6 +8926,7 @@
   <w:style w:type="character" w:default="1" w:styleId="DefaultParagraphFont">
     <w:name w:val="Default Paragraph Font"/>
     <w:uiPriority w:val="1"/>
+    <w:semiHidden/>
     <w:unhideWhenUsed/>
   </w:style>
   <w:style w:type="table" w:default="1" w:styleId="TableNormal">

</xml_diff>